<commit_message>
rules prefinished (for curent diploma)!
</commit_message>
<xml_diff>
--- a/rules_priorities_table.DOCX
+++ b/rules_priorities_table.DOCX
@@ -139,233 +139,184 @@
             <w:tcW w:w="1486" w:type="dxa"/>
           </w:tcPr>
           <w:p>
-            <w:proofErr w:type="spellStart"/>
             <w:r>
               <w:t>част+СУЩ</w:t>
             </w:r>
-            <w:proofErr w:type="spellEnd"/>
-          </w:p>
-          <w:p>
-            <w:proofErr w:type="spellStart"/>
+          </w:p>
+          <w:p>
             <w:r>
               <w:t>предл+СУЩ</w:t>
             </w:r>
-            <w:proofErr w:type="spellEnd"/>
-          </w:p>
-          <w:p/>
-        </w:tc>
-        <w:tc>
-          <w:tcPr>
-            <w:tcW w:w="1692" w:type="dxa"/>
-          </w:tcPr>
-          <w:p>
-            <w:proofErr w:type="spellStart"/>
-            <w:r>
-              <w:t>част+ПРИЛ</w:t>
-            </w:r>
-            <w:proofErr w:type="spellEnd"/>
-          </w:p>
-          <w:p>
-            <w:proofErr w:type="spellStart"/>
-            <w:r>
-              <w:t>нареч+КР.ПРИЛ</w:t>
-            </w:r>
-            <w:proofErr w:type="spellEnd"/>
-          </w:p>
-          <w:p>
-            <w:proofErr w:type="spellStart"/>
-            <w:r>
-              <w:t>нареч+ПРИЛ</w:t>
-            </w:r>
-            <w:proofErr w:type="spellEnd"/>
-          </w:p>
-          <w:p/>
-        </w:tc>
-        <w:tc>
-          <w:tcPr>
-            <w:tcW w:w="1416" w:type="dxa"/>
-          </w:tcPr>
-          <w:p>
-            <w:proofErr w:type="spellStart"/>
-            <w:r>
-              <w:t>част+МЕСТ</w:t>
-            </w:r>
-            <w:proofErr w:type="spellEnd"/>
-          </w:p>
-          <w:p/>
-        </w:tc>
-        <w:tc>
-          <w:tcPr>
-            <w:tcW w:w="1416" w:type="dxa"/>
-          </w:tcPr>
-          <w:p>
-            <w:proofErr w:type="spellStart"/>
-            <w:r>
-              <w:t>част+ЧИСЛ</w:t>
-            </w:r>
-            <w:proofErr w:type="spellEnd"/>
-          </w:p>
-          <w:p/>
-        </w:tc>
-        <w:tc>
-          <w:tcPr>
-            <w:tcW w:w="1289" w:type="dxa"/>
-          </w:tcPr>
-          <w:p>
-            <w:proofErr w:type="spellStart"/>
-            <w:r>
-              <w:t>част+ГЛ</w:t>
-            </w:r>
-            <w:proofErr w:type="spellEnd"/>
-          </w:p>
-          <w:p>
-            <w:proofErr w:type="spellStart"/>
-            <w:r>
-              <w:t>ГЛ+инф</w:t>
-            </w:r>
-            <w:proofErr w:type="spellEnd"/>
-          </w:p>
-          <w:p>
-            <w:proofErr w:type="spellStart"/>
-            <w:r>
-              <w:t>ГЛ+кр.прил</w:t>
-            </w:r>
-            <w:proofErr w:type="spellEnd"/>
-          </w:p>
-          <w:p>
-            <w:proofErr w:type="spellStart"/>
-            <w:r>
-              <w:t>ГЛ+кр.прич</w:t>
-            </w:r>
-            <w:proofErr w:type="spellEnd"/>
-          </w:p>
-          <w:p>
-            <w:proofErr w:type="spellStart"/>
-            <w:r>
-              <w:t>ГЛ+комп</w:t>
-            </w:r>
-            <w:proofErr w:type="spellEnd"/>
-          </w:p>
-        </w:tc>
-        <w:tc>
-          <w:tcPr>
-            <w:tcW w:w="1492" w:type="dxa"/>
-          </w:tcPr>
-          <w:p>
-            <w:proofErr w:type="spellStart"/>
-            <w:r>
-              <w:t>част+ИНФ</w:t>
-            </w:r>
-            <w:proofErr w:type="spellEnd"/>
-          </w:p>
-          <w:p>
-            <w:proofErr w:type="spellStart"/>
-            <w:r>
-              <w:t>ИНФ+кр.прич</w:t>
-            </w:r>
-            <w:proofErr w:type="spellEnd"/>
-          </w:p>
-          <w:p>
-            <w:proofErr w:type="spellStart"/>
-            <w:r>
-              <w:t>ИНФ+кр.прил</w:t>
-            </w:r>
-            <w:proofErr w:type="spellEnd"/>
-          </w:p>
-          <w:p>
-            <w:proofErr w:type="spellStart"/>
-            <w:r>
-              <w:t>ИНФ+комп</w:t>
-            </w:r>
-            <w:proofErr w:type="spellEnd"/>
-          </w:p>
-        </w:tc>
-        <w:tc>
-          <w:tcPr>
-            <w:tcW w:w="1680" w:type="dxa"/>
-          </w:tcPr>
-          <w:p>
-            <w:proofErr w:type="spellStart"/>
-            <w:r>
-              <w:t>част+ПРИЧ</w:t>
-            </w:r>
-            <w:proofErr w:type="spellEnd"/>
-          </w:p>
-          <w:p>
-            <w:proofErr w:type="spellStart"/>
-            <w:r>
-              <w:t>нареч+КР.ПРИЧ</w:t>
-            </w:r>
-            <w:proofErr w:type="spellEnd"/>
-          </w:p>
-          <w:p>
-            <w:proofErr w:type="spellStart"/>
-            <w:r>
-              <w:t>ПРИЧ+комп</w:t>
-            </w:r>
-            <w:proofErr w:type="spellEnd"/>
-          </w:p>
-          <w:p>
-            <w:proofErr w:type="spellStart"/>
-            <w:r>
-              <w:t>нареч+ПРИЧ</w:t>
-            </w:r>
-            <w:proofErr w:type="spellEnd"/>
-          </w:p>
-          <w:p/>
-        </w:tc>
-        <w:tc>
-          <w:tcPr>
-            <w:tcW w:w="1484" w:type="dxa"/>
-          </w:tcPr>
-          <w:p>
-            <w:proofErr w:type="spellStart"/>
-            <w:r>
-              <w:t>част+ДЕЕПР</w:t>
-            </w:r>
-            <w:proofErr w:type="spellEnd"/>
-          </w:p>
-          <w:p>
-            <w:proofErr w:type="spellStart"/>
-            <w:r>
-              <w:t>ДЕЕ</w:t>
-            </w:r>
-            <w:r>
-              <w:t>ПР+комп</w:t>
-            </w:r>
-            <w:proofErr w:type="spellEnd"/>
-          </w:p>
-          <w:p>
-            <w:proofErr w:type="spellStart"/>
-            <w:r>
-              <w:t>нареч+ДЕЕПР</w:t>
-            </w:r>
-            <w:proofErr w:type="spellEnd"/>
-          </w:p>
-          <w:p/>
-        </w:tc>
-        <w:tc>
-          <w:tcPr>
-            <w:tcW w:w="1699" w:type="dxa"/>
-          </w:tcPr>
-          <w:p>
-            <w:proofErr w:type="spellStart"/>
-            <w:r>
-              <w:t>част+НАРЕЧ</w:t>
-            </w:r>
-            <w:proofErr w:type="spellEnd"/>
-          </w:p>
-          <w:p>
-            <w:proofErr w:type="spellStart"/>
-            <w:r>
-              <w:t>нареч+НАРЕЧ</w:t>
-            </w:r>
-            <w:proofErr w:type="spellEnd"/>
           </w:p>
           <w:p>
             <w:bookmarkStart w:id="0" w:name="_GoBack"/>
             <w:bookmarkEnd w:id="0"/>
           </w:p>
+          <w:p/>
+        </w:tc>
+        <w:tc>
+          <w:tcPr>
+            <w:tcW w:w="1692" w:type="dxa"/>
+          </w:tcPr>
+          <w:p>
+            <w:r>
+              <w:t>част+ПРИЛ</w:t>
+            </w:r>
+          </w:p>
+          <w:p>
+            <w:r>
+              <w:t>нареч+КР.ПРИЛ</w:t>
+            </w:r>
+          </w:p>
+          <w:p>
+            <w:r>
+              <w:t>нареч+ПРИЛ</w:t>
+            </w:r>
+          </w:p>
+          <w:p/>
+        </w:tc>
+        <w:tc>
+          <w:tcPr>
+            <w:tcW w:w="1416" w:type="dxa"/>
+          </w:tcPr>
+          <w:p>
+            <w:r>
+              <w:t>част+МЕСТ</w:t>
+            </w:r>
+          </w:p>
+          <w:p/>
+        </w:tc>
+        <w:tc>
+          <w:tcPr>
+            <w:tcW w:w="1416" w:type="dxa"/>
+          </w:tcPr>
+          <w:p>
+            <w:r>
+              <w:t>част+ЧИСЛ</w:t>
+            </w:r>
+          </w:p>
+          <w:p/>
+        </w:tc>
+        <w:tc>
+          <w:tcPr>
+            <w:tcW w:w="1289" w:type="dxa"/>
+          </w:tcPr>
+          <w:p>
+            <w:r>
+              <w:t>част+ГЛ</w:t>
+            </w:r>
+          </w:p>
+          <w:p>
+            <w:r>
+              <w:t>ГЛ+инф</w:t>
+            </w:r>
+          </w:p>
+          <w:p>
+            <w:r>
+              <w:t>ГЛ+кр.прил</w:t>
+            </w:r>
+          </w:p>
+          <w:p>
+            <w:r>
+              <w:t>ГЛ+кр.прич</w:t>
+            </w:r>
+          </w:p>
+          <w:p>
+            <w:r>
+              <w:t>ГЛ+комп</w:t>
+            </w:r>
+          </w:p>
+        </w:tc>
+        <w:tc>
+          <w:tcPr>
+            <w:tcW w:w="1492" w:type="dxa"/>
+          </w:tcPr>
+          <w:p>
+            <w:r>
+              <w:t>част+ИНФ</w:t>
+            </w:r>
+          </w:p>
+          <w:p>
+            <w:r>
+              <w:t>ИНФ+кр.прич</w:t>
+            </w:r>
+          </w:p>
+          <w:p>
+            <w:r>
+              <w:t>ИНФ+кр.прил</w:t>
+            </w:r>
+          </w:p>
+          <w:p>
+            <w:r>
+              <w:t>ИНФ+комп</w:t>
+            </w:r>
+          </w:p>
+        </w:tc>
+        <w:tc>
+          <w:tcPr>
+            <w:tcW w:w="1680" w:type="dxa"/>
+          </w:tcPr>
+          <w:p>
+            <w:r>
+              <w:t>част+ПРИЧ</w:t>
+            </w:r>
+          </w:p>
+          <w:p>
+            <w:r>
+              <w:t>нареч+КР.ПРИЧ</w:t>
+            </w:r>
+          </w:p>
+          <w:p>
+            <w:r>
+              <w:t>ПРИЧ+комп</w:t>
+            </w:r>
+          </w:p>
+          <w:p>
+            <w:r>
+              <w:t>нареч+ПРИЧ</w:t>
+            </w:r>
+          </w:p>
+          <w:p/>
+        </w:tc>
+        <w:tc>
+          <w:tcPr>
+            <w:tcW w:w="1484" w:type="dxa"/>
+          </w:tcPr>
+          <w:p>
+            <w:r>
+              <w:t>част+ДЕЕПР</w:t>
+            </w:r>
+          </w:p>
+          <w:p>
+            <w:r>
+              <w:t>ДЕЕ</w:t>
+            </w:r>
+            <w:r>
+              <w:t>ПР+комп</w:t>
+            </w:r>
+          </w:p>
+          <w:p>
+            <w:r>
+              <w:t>нареч+ДЕЕПР</w:t>
+            </w:r>
+          </w:p>
+          <w:p/>
+        </w:tc>
+        <w:tc>
+          <w:tcPr>
+            <w:tcW w:w="1699" w:type="dxa"/>
+          </w:tcPr>
+          <w:p>
+            <w:r>
+              <w:t>част+НАРЕЧ</w:t>
+            </w:r>
+          </w:p>
+          <w:p>
+            <w:r>
+              <w:t>нареч+НАРЕЧ</w:t>
+            </w:r>
+          </w:p>
+          <w:p/>
         </w:tc>
       </w:tr>
       <w:tr>
@@ -384,11 +335,9 @@
             <w:tcW w:w="1486" w:type="dxa"/>
           </w:tcPr>
           <w:p>
-            <w:proofErr w:type="spellStart"/>
             <w:r>
               <w:t>числ+СУЩ</w:t>
             </w:r>
-            <w:proofErr w:type="spellEnd"/>
           </w:p>
           <w:p>
             <w:pPr>
@@ -403,70 +352,54 @@
             <w:tcW w:w="1692" w:type="dxa"/>
           </w:tcPr>
           <w:p>
-            <w:proofErr w:type="spellStart"/>
             <w:r>
               <w:t>ПРИЛ+мест</w:t>
             </w:r>
-            <w:proofErr w:type="spellEnd"/>
-          </w:p>
-          <w:p>
-            <w:proofErr w:type="spellStart"/>
+          </w:p>
+          <w:p>
             <w:r>
               <w:t>мест+ПРИЛ</w:t>
             </w:r>
-            <w:proofErr w:type="spellEnd"/>
-          </w:p>
-        </w:tc>
-        <w:tc>
-          <w:tcPr>
-            <w:tcW w:w="1416" w:type="dxa"/>
-          </w:tcPr>
-          <w:p>
-            <w:proofErr w:type="spellStart"/>
+          </w:p>
+        </w:tc>
+        <w:tc>
+          <w:tcPr>
+            <w:tcW w:w="1416" w:type="dxa"/>
+          </w:tcPr>
+          <w:p>
             <w:r>
               <w:t>ПРИЛ+мест</w:t>
             </w:r>
-            <w:proofErr w:type="spellEnd"/>
-          </w:p>
-          <w:p>
-            <w:proofErr w:type="spellStart"/>
+          </w:p>
+          <w:p>
             <w:r>
               <w:t>мест+ПРИЛ</w:t>
             </w:r>
-            <w:proofErr w:type="spellEnd"/>
-          </w:p>
-          <w:p>
-            <w:proofErr w:type="spellStart"/>
+          </w:p>
+          <w:p>
             <w:r>
               <w:t>числ+МЕСТ</w:t>
             </w:r>
-            <w:proofErr w:type="spellEnd"/>
-          </w:p>
-        </w:tc>
-        <w:tc>
-          <w:tcPr>
-            <w:tcW w:w="1416" w:type="dxa"/>
-          </w:tcPr>
-          <w:p>
-            <w:proofErr w:type="spellStart"/>
+          </w:p>
+        </w:tc>
+        <w:tc>
+          <w:tcPr>
+            <w:tcW w:w="1416" w:type="dxa"/>
+          </w:tcPr>
+          <w:p>
             <w:r>
               <w:t>предл+ЧИСЛ</w:t>
             </w:r>
-            <w:proofErr w:type="spellEnd"/>
-          </w:p>
-          <w:p>
-            <w:proofErr w:type="spellStart"/>
+          </w:p>
+          <w:p>
             <w:r>
               <w:t>числ+СУЩ</w:t>
             </w:r>
-            <w:proofErr w:type="spellEnd"/>
-          </w:p>
-          <w:p>
-            <w:proofErr w:type="spellStart"/>
+          </w:p>
+          <w:p>
             <w:r>
               <w:t>числ+МЕСТ</w:t>
             </w:r>
-            <w:proofErr w:type="spellEnd"/>
           </w:p>
           <w:p/>
         </w:tc>
@@ -475,11 +408,9 @@
             <w:tcW w:w="1289" w:type="dxa"/>
           </w:tcPr>
           <w:p>
-            <w:proofErr w:type="spellStart"/>
             <w:r>
               <w:t>нареч+ГЛ</w:t>
             </w:r>
-            <w:proofErr w:type="spellEnd"/>
           </w:p>
           <w:p/>
         </w:tc>
@@ -488,11 +419,9 @@
             <w:tcW w:w="1492" w:type="dxa"/>
           </w:tcPr>
           <w:p>
-            <w:proofErr w:type="spellStart"/>
             <w:r>
               <w:t>нареч+ИНФ</w:t>
             </w:r>
-            <w:proofErr w:type="spellEnd"/>
           </w:p>
           <w:p>
             <w:pPr>
@@ -507,18 +436,14 @@
             <w:tcW w:w="1680" w:type="dxa"/>
           </w:tcPr>
           <w:p>
-            <w:proofErr w:type="spellStart"/>
             <w:r>
               <w:t>ПРИЧ+мест</w:t>
             </w:r>
-            <w:proofErr w:type="spellEnd"/>
-          </w:p>
-          <w:p>
-            <w:proofErr w:type="spellStart"/>
+          </w:p>
+          <w:p>
             <w:r>
               <w:t>мест+ПРИЧ</w:t>
             </w:r>
-            <w:proofErr w:type="spellEnd"/>
           </w:p>
         </w:tc>
         <w:tc>
@@ -532,18 +457,14 @@
             <w:tcW w:w="1699" w:type="dxa"/>
           </w:tcPr>
           <w:p>
-            <w:proofErr w:type="spellStart"/>
             <w:r>
               <w:t>нареч+ИНФ</w:t>
             </w:r>
-            <w:proofErr w:type="spellEnd"/>
-          </w:p>
-          <w:p>
-            <w:proofErr w:type="spellStart"/>
+          </w:p>
+          <w:p>
             <w:r>
               <w:t>нареч+ГЛ</w:t>
             </w:r>
-            <w:proofErr w:type="spellEnd"/>
           </w:p>
           <w:p/>
         </w:tc>
@@ -564,39 +485,29 @@
             <w:tcW w:w="1486" w:type="dxa"/>
           </w:tcPr>
           <w:p>
-            <w:proofErr w:type="spellStart"/>
             <w:r>
               <w:t>прил+СУЩ</w:t>
             </w:r>
-            <w:proofErr w:type="spellEnd"/>
-          </w:p>
-          <w:p>
-            <w:proofErr w:type="spellStart"/>
+          </w:p>
+          <w:p>
             <w:r>
               <w:t>прич+СУЩ</w:t>
             </w:r>
-            <w:proofErr w:type="spellEnd"/>
-          </w:p>
-          <w:p>
-            <w:proofErr w:type="spellStart"/>
+          </w:p>
+          <w:p>
             <w:r>
               <w:t>мест+СУЩ</w:t>
             </w:r>
-            <w:proofErr w:type="spellEnd"/>
-          </w:p>
-          <w:p>
-            <w:proofErr w:type="spellStart"/>
+          </w:p>
+          <w:p>
             <w:r>
               <w:t>СУЩ+прил</w:t>
             </w:r>
-            <w:proofErr w:type="spellEnd"/>
-          </w:p>
-          <w:p>
-            <w:proofErr w:type="spellStart"/>
+          </w:p>
+          <w:p>
             <w:r>
               <w:t>СУЩ+комп</w:t>
             </w:r>
-            <w:proofErr w:type="spellEnd"/>
           </w:p>
         </w:tc>
         <w:tc>
@@ -604,92 +515,70 @@
             <w:tcW w:w="1692" w:type="dxa"/>
           </w:tcPr>
           <w:p>
-            <w:proofErr w:type="spellStart"/>
             <w:r>
               <w:t>предл+ПРИЛ</w:t>
             </w:r>
-            <w:proofErr w:type="spellEnd"/>
-          </w:p>
-          <w:p>
-            <w:proofErr w:type="spellStart"/>
+          </w:p>
+          <w:p>
             <w:r>
               <w:t>прил+СУЩ</w:t>
             </w:r>
-            <w:proofErr w:type="spellEnd"/>
-          </w:p>
-          <w:p>
-            <w:proofErr w:type="spellStart"/>
+          </w:p>
+          <w:p>
             <w:r>
               <w:t>СУЩ+прил</w:t>
             </w:r>
-            <w:proofErr w:type="spellEnd"/>
-          </w:p>
-          <w:p>
-            <w:proofErr w:type="spellStart"/>
+          </w:p>
+          <w:p>
             <w:r>
               <w:t>прил+МЕСТ</w:t>
             </w:r>
-            <w:proofErr w:type="spellEnd"/>
-          </w:p>
-          <w:p>
-            <w:proofErr w:type="spellStart"/>
+          </w:p>
+          <w:p>
             <w:r>
               <w:t>СУЩ+комп</w:t>
             </w:r>
-            <w:proofErr w:type="spellEnd"/>
-          </w:p>
-          <w:p>
-            <w:proofErr w:type="spellStart"/>
+          </w:p>
+          <w:p>
             <w:r>
               <w:t>МЕСТ+комп</w:t>
             </w:r>
-            <w:proofErr w:type="spellEnd"/>
-          </w:p>
-          <w:p/>
-        </w:tc>
-        <w:tc>
-          <w:tcPr>
-            <w:tcW w:w="1416" w:type="dxa"/>
-          </w:tcPr>
-          <w:p>
-            <w:proofErr w:type="spellStart"/>
+          </w:p>
+          <w:p/>
+        </w:tc>
+        <w:tc>
+          <w:tcPr>
+            <w:tcW w:w="1416" w:type="dxa"/>
+          </w:tcPr>
+          <w:p>
             <w:r>
               <w:t>предл+МЕСТ</w:t>
             </w:r>
-            <w:proofErr w:type="spellEnd"/>
-          </w:p>
-          <w:p>
-            <w:proofErr w:type="spellStart"/>
+          </w:p>
+          <w:p>
             <w:r>
               <w:t>мест+СУЩ</w:t>
             </w:r>
-            <w:proofErr w:type="spellEnd"/>
-          </w:p>
-          <w:p>
-            <w:proofErr w:type="spellStart"/>
+          </w:p>
+          <w:p>
             <w:r>
               <w:t>прил+МЕСТ</w:t>
             </w:r>
-            <w:proofErr w:type="spellEnd"/>
-          </w:p>
-          <w:p>
-            <w:proofErr w:type="spellStart"/>
+          </w:p>
+          <w:p>
             <w:r>
               <w:t>МЕСТ+комп</w:t>
             </w:r>
-            <w:proofErr w:type="spellEnd"/>
-          </w:p>
-        </w:tc>
-        <w:tc>
-          <w:tcPr>
-            <w:tcW w:w="1416" w:type="dxa"/>
-          </w:tcPr>
-          <w:p>
-            <w:proofErr w:type="spellStart"/>
+          </w:p>
+        </w:tc>
+        <w:tc>
+          <w:tcPr>
+            <w:tcW w:w="1416" w:type="dxa"/>
+          </w:tcPr>
+          <w:p>
             <w:r>
               <w:t>ДЕЕПР+числ</w:t>
             </w:r>
-            <w:proofErr w:type="spellEnd"/>
           </w:p>
           <w:p/>
         </w:tc>
@@ -710,18 +599,14 @@
             <w:tcW w:w="1680" w:type="dxa"/>
           </w:tcPr>
           <w:p>
-            <w:proofErr w:type="spellStart"/>
             <w:r>
               <w:t>предл+ПРИЧ</w:t>
             </w:r>
-            <w:proofErr w:type="spellEnd"/>
-          </w:p>
-          <w:p>
-            <w:proofErr w:type="spellStart"/>
+          </w:p>
+          <w:p>
             <w:r>
               <w:t>прич+СУЩ</w:t>
             </w:r>
-            <w:proofErr w:type="spellEnd"/>
           </w:p>
           <w:p/>
         </w:tc>
@@ -730,18 +615,14 @@
             <w:tcW w:w="1484" w:type="dxa"/>
           </w:tcPr>
           <w:p>
-            <w:proofErr w:type="spellStart"/>
             <w:r>
               <w:t>ДЕЕПР+числ</w:t>
             </w:r>
-            <w:proofErr w:type="spellEnd"/>
-          </w:p>
-          <w:p>
-            <w:proofErr w:type="spellStart"/>
+          </w:p>
+          <w:p>
             <w:r>
               <w:t>ДЕЕПР+нареч</w:t>
             </w:r>
-            <w:proofErr w:type="spellEnd"/>
           </w:p>
           <w:p/>
         </w:tc>
@@ -750,11 +631,9 @@
             <w:tcW w:w="1699" w:type="dxa"/>
           </w:tcPr>
           <w:p>
-            <w:proofErr w:type="spellStart"/>
             <w:r>
               <w:t>ДЕЕПР+нареч</w:t>
             </w:r>
-            <w:proofErr w:type="spellEnd"/>
           </w:p>
           <w:p/>
         </w:tc>
@@ -775,18 +654,14 @@
             <w:tcW w:w="1486" w:type="dxa"/>
           </w:tcPr>
           <w:p>
-            <w:proofErr w:type="spellStart"/>
             <w:r>
               <w:t>ПРИЛ+сущ</w:t>
             </w:r>
-            <w:proofErr w:type="spellEnd"/>
-          </w:p>
-          <w:p>
-            <w:proofErr w:type="spellStart"/>
+          </w:p>
+          <w:p>
             <w:r>
               <w:t>ПРИЧ+сущ</w:t>
             </w:r>
-            <w:proofErr w:type="spellEnd"/>
           </w:p>
           <w:p>
             <w:pPr>
@@ -801,11 +676,9 @@
             <w:tcW w:w="1692" w:type="dxa"/>
           </w:tcPr>
           <w:p>
-            <w:proofErr w:type="spellStart"/>
             <w:r>
               <w:t>ПРИЛ+сущ</w:t>
             </w:r>
-            <w:proofErr w:type="spellEnd"/>
           </w:p>
           <w:p/>
         </w:tc>
@@ -838,11 +711,9 @@
             <w:tcW w:w="1680" w:type="dxa"/>
           </w:tcPr>
           <w:p>
-            <w:proofErr w:type="spellStart"/>
             <w:r>
               <w:t>ПРИЧ+сущ</w:t>
             </w:r>
-            <w:proofErr w:type="spellEnd"/>
           </w:p>
           <w:p/>
         </w:tc>
@@ -851,11 +722,9 @@
             <w:tcW w:w="1484" w:type="dxa"/>
           </w:tcPr>
           <w:p>
-            <w:proofErr w:type="spellStart"/>
             <w:r>
               <w:t>ДЕЕПР+прич</w:t>
             </w:r>
-            <w:proofErr w:type="spellEnd"/>
           </w:p>
           <w:p/>
         </w:tc>
@@ -882,11 +751,9 @@
             <w:tcW w:w="1486" w:type="dxa"/>
           </w:tcPr>
           <w:p>
-            <w:proofErr w:type="spellStart"/>
             <w:r>
               <w:t>СУЩ+сущ</w:t>
             </w:r>
-            <w:proofErr w:type="spellEnd"/>
           </w:p>
           <w:p/>
         </w:tc>
@@ -895,30 +762,24 @@
             <w:tcW w:w="1692" w:type="dxa"/>
           </w:tcPr>
           <w:p>
-            <w:proofErr w:type="spellStart"/>
             <w:r>
               <w:t>КР.ПРИЧ+прил</w:t>
             </w:r>
-            <w:proofErr w:type="spellEnd"/>
-          </w:p>
-          <w:p>
-            <w:proofErr w:type="spellStart"/>
+          </w:p>
+          <w:p>
             <w:r>
               <w:t>прил+КР.ПРИЧ</w:t>
             </w:r>
-            <w:proofErr w:type="spellEnd"/>
-          </w:p>
-        </w:tc>
-        <w:tc>
-          <w:tcPr>
-            <w:tcW w:w="1416" w:type="dxa"/>
-          </w:tcPr>
-          <w:p>
-            <w:proofErr w:type="spellStart"/>
+          </w:p>
+        </w:tc>
+        <w:tc>
+          <w:tcPr>
+            <w:tcW w:w="1416" w:type="dxa"/>
+          </w:tcPr>
+          <w:p>
             <w:r>
               <w:t>мест+КР.ПРИЧ</w:t>
             </w:r>
-            <w:proofErr w:type="spellEnd"/>
           </w:p>
           <w:p/>
         </w:tc>
@@ -939,11 +800,9 @@
             <w:tcW w:w="1492" w:type="dxa"/>
           </w:tcPr>
           <w:p>
-            <w:proofErr w:type="spellStart"/>
             <w:r>
               <w:t>ИНФ+прил</w:t>
             </w:r>
-            <w:proofErr w:type="spellEnd"/>
           </w:p>
           <w:p/>
         </w:tc>
@@ -952,25 +811,19 @@
             <w:tcW w:w="1680" w:type="dxa"/>
           </w:tcPr>
           <w:p>
-            <w:proofErr w:type="spellStart"/>
             <w:r>
               <w:t>мест+КР.ПРИЧ</w:t>
             </w:r>
-            <w:proofErr w:type="spellEnd"/>
-          </w:p>
-          <w:p>
-            <w:proofErr w:type="spellStart"/>
+          </w:p>
+          <w:p>
             <w:r>
               <w:t>КР.ПРИЧ+прил</w:t>
             </w:r>
-            <w:proofErr w:type="spellEnd"/>
-          </w:p>
-          <w:p>
-            <w:proofErr w:type="spellStart"/>
+          </w:p>
+          <w:p>
             <w:r>
               <w:t>прил+КР.ПРИЧ</w:t>
             </w:r>
-            <w:proofErr w:type="spellEnd"/>
           </w:p>
         </w:tc>
         <w:tc>
@@ -1003,11 +856,9 @@
             <w:tcW w:w="1486" w:type="dxa"/>
           </w:tcPr>
           <w:p>
-            <w:proofErr w:type="spellStart"/>
             <w:r>
               <w:t>сущ+КР.ПРИЧ</w:t>
             </w:r>
-            <w:proofErr w:type="spellEnd"/>
           </w:p>
           <w:p/>
         </w:tc>
@@ -1016,21 +867,16 @@
             <w:tcW w:w="1692" w:type="dxa"/>
           </w:tcPr>
           <w:p>
-            <w:proofErr w:type="spellStart"/>
             <w:r>
               <w:t>ДЕЕПР+прил</w:t>
             </w:r>
-            <w:proofErr w:type="spellEnd"/>
-          </w:p>
-          <w:p>
-            <w:proofErr w:type="spellStart"/>
+          </w:p>
+          <w:p>
             <w:r>
               <w:t>МЕСТ+прил</w:t>
             </w:r>
-            <w:proofErr w:type="spellEnd"/>
-          </w:p>
-          <w:p>
-            <w:proofErr w:type="spellStart"/>
+          </w:p>
+          <w:p>
             <w:r>
               <w:t>гл</w:t>
             </w:r>
@@ -1040,42 +886,42 @@
             <w:r>
               <w:t>ПРИЛ</w:t>
             </w:r>
-            <w:proofErr w:type="spellEnd"/>
-          </w:p>
-          <w:p/>
-        </w:tc>
-        <w:tc>
-          <w:tcPr>
-            <w:tcW w:w="1416" w:type="dxa"/>
-          </w:tcPr>
-          <w:p>
-            <w:proofErr w:type="spellStart"/>
+          </w:p>
+          <w:p/>
+        </w:tc>
+        <w:tc>
+          <w:tcPr>
+            <w:tcW w:w="1416" w:type="dxa"/>
+          </w:tcPr>
+          <w:p>
             <w:r>
               <w:t>ИНФ+мест</w:t>
             </w:r>
-            <w:proofErr w:type="spellEnd"/>
-          </w:p>
-          <w:p>
-            <w:proofErr w:type="spellStart"/>
+          </w:p>
+          <w:p>
             <w:r>
               <w:t>ПРИЧ+мест</w:t>
             </w:r>
-            <w:proofErr w:type="spellEnd"/>
-          </w:p>
-          <w:p/>
-        </w:tc>
-        <w:tc>
-          <w:tcPr>
-            <w:tcW w:w="1416" w:type="dxa"/>
-          </w:tcPr>
-          <w:p/>
+          </w:p>
+          <w:p/>
+        </w:tc>
+        <w:tc>
+          <w:tcPr>
+            <w:tcW w:w="1416" w:type="dxa"/>
+          </w:tcPr>
+          <w:p>
+            <w:pPr>
+              <w:rPr>
+                <w:lang w:val="en-US"/>
+              </w:rPr>
+            </w:pPr>
+          </w:p>
         </w:tc>
         <w:tc>
           <w:tcPr>
             <w:tcW w:w="1289" w:type="dxa"/>
           </w:tcPr>
           <w:p>
-            <w:proofErr w:type="spellStart"/>
             <w:r>
               <w:t>гл</w:t>
             </w:r>
@@ -1085,7 +931,6 @@
             <w:r>
               <w:t>ПРИЛ</w:t>
             </w:r>
-            <w:proofErr w:type="spellEnd"/>
           </w:p>
           <w:p/>
         </w:tc>
@@ -1094,11 +939,9 @@
             <w:tcW w:w="1492" w:type="dxa"/>
           </w:tcPr>
           <w:p>
-            <w:proofErr w:type="spellStart"/>
             <w:r>
               <w:t>ИНФ+мест</w:t>
             </w:r>
-            <w:proofErr w:type="spellEnd"/>
           </w:p>
           <w:p/>
         </w:tc>
@@ -1107,18 +950,14 @@
             <w:tcW w:w="1680" w:type="dxa"/>
           </w:tcPr>
           <w:p>
-            <w:proofErr w:type="spellStart"/>
             <w:r>
               <w:t>сущ+КР.ПРИЧ</w:t>
             </w:r>
-            <w:proofErr w:type="spellEnd"/>
-          </w:p>
-          <w:p>
-            <w:proofErr w:type="spellStart"/>
+          </w:p>
+          <w:p>
             <w:r>
               <w:t>ПРИЧ+мест</w:t>
             </w:r>
-            <w:proofErr w:type="spellEnd"/>
           </w:p>
           <w:p/>
         </w:tc>
@@ -1127,11 +966,9 @@
             <w:tcW w:w="1484" w:type="dxa"/>
           </w:tcPr>
           <w:p>
-            <w:proofErr w:type="spellStart"/>
             <w:r>
               <w:t>ДЕЕПР+прил</w:t>
             </w:r>
-            <w:proofErr w:type="spellEnd"/>
           </w:p>
           <w:p/>
         </w:tc>
@@ -1158,11 +995,9 @@
             <w:tcW w:w="1486" w:type="dxa"/>
           </w:tcPr>
           <w:p>
-            <w:proofErr w:type="spellStart"/>
             <w:r>
               <w:t>СУЩ+прич</w:t>
             </w:r>
-            <w:proofErr w:type="spellEnd"/>
           </w:p>
           <w:p/>
         </w:tc>
@@ -1171,79 +1006,64 @@
             <w:tcW w:w="1692" w:type="dxa"/>
           </w:tcPr>
           <w:p>
-            <w:proofErr w:type="spellStart"/>
+            <w:r>
+              <w:t xml:space="preserve">ПРИЧ+прил </w:t>
+            </w:r>
+          </w:p>
+          <w:p>
+            <w:r>
+              <w:t>ИНФ+прил</w:t>
+            </w:r>
+          </w:p>
+          <w:p/>
+        </w:tc>
+        <w:tc>
+          <w:tcPr>
+            <w:tcW w:w="1416" w:type="dxa"/>
+          </w:tcPr>
+          <w:p>
+            <w:r>
+              <w:t>МЕСТ+прич</w:t>
+            </w:r>
+          </w:p>
+          <w:p/>
+        </w:tc>
+        <w:tc>
+          <w:tcPr>
+            <w:tcW w:w="1416" w:type="dxa"/>
+          </w:tcPr>
+          <w:p/>
+        </w:tc>
+        <w:tc>
+          <w:tcPr>
+            <w:tcW w:w="1289" w:type="dxa"/>
+          </w:tcPr>
+          <w:p/>
+        </w:tc>
+        <w:tc>
+          <w:tcPr>
+            <w:tcW w:w="1492" w:type="dxa"/>
+          </w:tcPr>
+          <w:p/>
+        </w:tc>
+        <w:tc>
+          <w:tcPr>
+            <w:tcW w:w="1680" w:type="dxa"/>
+          </w:tcPr>
+          <w:p>
             <w:r>
               <w:t>ПРИЧ+прил</w:t>
             </w:r>
-            <w:proofErr w:type="spellEnd"/>
-            <w:r>
-              <w:t xml:space="preserve"> </w:t>
-            </w:r>
-          </w:p>
-          <w:p>
-            <w:proofErr w:type="spellStart"/>
-            <w:r>
-              <w:t>ИНФ+прил</w:t>
-            </w:r>
-            <w:proofErr w:type="spellEnd"/>
-          </w:p>
-          <w:p/>
-        </w:tc>
-        <w:tc>
-          <w:tcPr>
-            <w:tcW w:w="1416" w:type="dxa"/>
-          </w:tcPr>
-          <w:p>
-            <w:proofErr w:type="spellStart"/>
+          </w:p>
+          <w:p>
             <w:r>
               <w:t>МЕСТ+прич</w:t>
             </w:r>
-            <w:proofErr w:type="spellEnd"/>
-          </w:p>
-          <w:p/>
-        </w:tc>
-        <w:tc>
-          <w:tcPr>
-            <w:tcW w:w="1416" w:type="dxa"/>
-          </w:tcPr>
-          <w:p/>
-        </w:tc>
-        <w:tc>
-          <w:tcPr>
-            <w:tcW w:w="1289" w:type="dxa"/>
-          </w:tcPr>
-          <w:p/>
-        </w:tc>
-        <w:tc>
-          <w:tcPr>
-            <w:tcW w:w="1492" w:type="dxa"/>
-          </w:tcPr>
-          <w:p/>
-        </w:tc>
-        <w:tc>
-          <w:tcPr>
-            <w:tcW w:w="1680" w:type="dxa"/>
-          </w:tcPr>
-          <w:p>
-            <w:proofErr w:type="spellStart"/>
-            <w:r>
-              <w:t>ПРИЧ+прил</w:t>
-            </w:r>
-            <w:proofErr w:type="spellEnd"/>
-          </w:p>
-          <w:p>
-            <w:proofErr w:type="spellStart"/>
-            <w:r>
-              <w:t>МЕСТ+прич</w:t>
-            </w:r>
-            <w:proofErr w:type="spellEnd"/>
-          </w:p>
-          <w:p>
-            <w:proofErr w:type="spellStart"/>
+          </w:p>
+          <w:p>
             <w:r>
               <w:t>СУЩ+прич</w:t>
             </w:r>
-            <w:proofErr w:type="spellEnd"/>
           </w:p>
           <w:p/>
         </w:tc>
@@ -1276,25 +1096,19 @@
             <w:tcW w:w="1486" w:type="dxa"/>
           </w:tcPr>
           <w:p>
-            <w:proofErr w:type="spellStart"/>
             <w:r>
               <w:t>ДЕЕПР+сущ</w:t>
             </w:r>
-            <w:proofErr w:type="spellEnd"/>
-          </w:p>
-          <w:p>
-            <w:proofErr w:type="spellStart"/>
+          </w:p>
+          <w:p>
             <w:r>
               <w:t>гл+СУЩ</w:t>
             </w:r>
-            <w:proofErr w:type="spellEnd"/>
-          </w:p>
-          <w:p>
-            <w:proofErr w:type="spellStart"/>
+          </w:p>
+          <w:p>
             <w:r>
               <w:t>ИНФ+сущ</w:t>
             </w:r>
-            <w:proofErr w:type="spellEnd"/>
           </w:p>
           <w:p/>
         </w:tc>
@@ -1309,14 +1123,11 @@
             <w:tcW w:w="1416" w:type="dxa"/>
           </w:tcPr>
           <w:p>
-            <w:proofErr w:type="spellStart"/>
             <w:r>
               <w:t>ДЕЕПР+мест</w:t>
             </w:r>
-            <w:proofErr w:type="spellEnd"/>
-          </w:p>
-          <w:p>
-            <w:proofErr w:type="spellStart"/>
+          </w:p>
+          <w:p>
             <w:r>
               <w:t>гл</w:t>
             </w:r>
@@ -1326,7 +1137,6 @@
             <w:r>
               <w:t>МЕСТ</w:t>
             </w:r>
-            <w:proofErr w:type="spellEnd"/>
           </w:p>
           <w:p/>
         </w:tc>
@@ -1341,7 +1151,6 @@
             <w:tcW w:w="1289" w:type="dxa"/>
           </w:tcPr>
           <w:p>
-            <w:proofErr w:type="spellStart"/>
             <w:r>
               <w:t>гл</w:t>
             </w:r>
@@ -1351,17 +1160,14 @@
             <w:r>
               <w:t>МЕСТ</w:t>
             </w:r>
-            <w:proofErr w:type="spellEnd"/>
-          </w:p>
-          <w:p>
-            <w:proofErr w:type="spellStart"/>
+          </w:p>
+          <w:p>
             <w:r>
               <w:t>гл</w:t>
             </w:r>
             <w:r>
               <w:t>+СУЩ</w:t>
             </w:r>
-            <w:proofErr w:type="spellEnd"/>
           </w:p>
           <w:p/>
         </w:tc>
@@ -1370,11 +1176,9 @@
             <w:tcW w:w="1492" w:type="dxa"/>
           </w:tcPr>
           <w:p>
-            <w:proofErr w:type="spellStart"/>
             <w:r>
               <w:t>ИНФ+сущ</w:t>
             </w:r>
-            <w:proofErr w:type="spellEnd"/>
           </w:p>
           <w:p/>
         </w:tc>
@@ -1389,18 +1193,14 @@
             <w:tcW w:w="1484" w:type="dxa"/>
           </w:tcPr>
           <w:p>
-            <w:proofErr w:type="spellStart"/>
             <w:r>
               <w:t>ДЕЕПР+мест</w:t>
             </w:r>
-            <w:proofErr w:type="spellEnd"/>
-          </w:p>
-          <w:p>
-            <w:proofErr w:type="spellStart"/>
+          </w:p>
+          <w:p>
             <w:r>
               <w:t>ДЕЕПР+сущ</w:t>
             </w:r>
-            <w:proofErr w:type="spellEnd"/>
           </w:p>
           <w:p/>
         </w:tc>
@@ -1451,14 +1251,12 @@
             <w:tcW w:w="1289" w:type="dxa"/>
           </w:tcPr>
           <w:p>
-            <w:proofErr w:type="spellStart"/>
             <w:r>
               <w:t>ГЛ</w:t>
             </w:r>
             <w:r>
               <w:t>+деепр</w:t>
             </w:r>
-            <w:proofErr w:type="spellEnd"/>
           </w:p>
           <w:p/>
         </w:tc>
@@ -1467,11 +1265,9 @@
             <w:tcW w:w="1492" w:type="dxa"/>
           </w:tcPr>
           <w:p>
-            <w:proofErr w:type="spellStart"/>
             <w:r>
               <w:t>ИНФ+деепр</w:t>
             </w:r>
-            <w:proofErr w:type="spellEnd"/>
           </w:p>
           <w:p/>
         </w:tc>
@@ -1487,18 +1283,14 @@
             <w:tcW w:w="1484" w:type="dxa"/>
           </w:tcPr>
           <w:p>
-            <w:proofErr w:type="spellStart"/>
             <w:r>
               <w:t>ГЛ+деепр</w:t>
             </w:r>
-            <w:proofErr w:type="spellEnd"/>
-          </w:p>
-          <w:p>
-            <w:proofErr w:type="spellStart"/>
+          </w:p>
+          <w:p>
             <w:r>
               <w:t>ИНФ+деепр</w:t>
             </w:r>
-            <w:proofErr w:type="spellEnd"/>
           </w:p>
           <w:p/>
         </w:tc>

</xml_diff>